<commit_message>
Suite Dossier de financement
</commit_message>
<xml_diff>
--- a/Gestion de Projet/Phase 1 Avant-Projet/Dossier de financement/Dossier de financement.docx
+++ b/Gestion de Projet/Phase 1 Avant-Projet/Dossier de financement/Dossier de financement.docx
@@ -338,19 +338,19 @@
         <w:rPr>
           <w:color w:val="7030A0"/>
         </w:rPr>
-        <w:t> Est-ce que ce genre d’initiatives augmente votre intérêt dans la formation</w:t>
+        <w:t> </w:t>
       </w:r>
       <w:r>
         <w:rPr>
           <w:color w:val="7030A0"/>
         </w:rPr>
-        <w:t xml:space="preserve"> GEII</w:t>
+        <w:t>Trouves tu que ce genre de projets améliore l’attractivité de l'IUT de Toulon ?</w:t>
       </w:r>
       <w:r>
         <w:rPr>
           <w:color w:val="7030A0"/>
         </w:rPr>
-        <w:t> ?</w:t>
+        <w:t xml:space="preserve"> ( STI2D en + ?)</w:t>
       </w:r>
     </w:p>
     <w:p>
@@ -506,13 +506,27 @@
         <w:rPr>
           <w:color w:val="00B0F0"/>
         </w:rPr>
-        <w:t xml:space="preserve"> GEII</w:t>
+        <w:t xml:space="preserve"> </w:t>
+      </w:r>
+      <w:proofErr w:type="spellStart"/>
+      <w:r>
+        <w:rPr>
+          <w:color w:val="00B0F0"/>
+        </w:rPr>
+        <w:t>GEII</w:t>
       </w:r>
       <w:r>
         <w:rPr>
           <w:color w:val="00B050"/>
         </w:rPr>
-        <w:t>+Autres départements ?</w:t>
+        <w:t>+Autres</w:t>
+      </w:r>
+      <w:proofErr w:type="spellEnd"/>
+      <w:r>
+        <w:rPr>
+          <w:color w:val="00B050"/>
+        </w:rPr>
+        <w:t xml:space="preserve"> départements ?</w:t>
       </w:r>
       <w:r>
         <w:rPr>
@@ -528,9 +542,23 @@
       </w:r>
       <w:r>
         <w:rPr>
+          <w:rFonts w:ascii="docs-Roboto" w:hAnsi="docs-Roboto"/>
+          <w:color w:val="202124"/>
+          <w:shd w:val="clear" w:color="auto" w:fill="F8F9FA"/>
+        </w:rPr>
+        <w:t xml:space="preserve"> </w:t>
+      </w:r>
+      <w:r>
+        <w:rPr>
           <w:color w:val="7030A0"/>
         </w:rPr>
-        <w:t xml:space="preserve">Est-ce qu’utiliser un support aiderait à la compréhension des cours théoriques ? </w:t>
+        <w:t>Est-ce qu'utiliser les ressources du projet comme exemple aiderait à la compréhension de ces types de documents ? (documentations techniques, rapports, etc...)</w:t>
+      </w:r>
+      <w:r>
+        <w:rPr>
+          <w:color w:val="7030A0"/>
+        </w:rPr>
+        <w:t xml:space="preserve"> </w:t>
       </w:r>
       <w:r>
         <w:rPr>
@@ -542,7 +570,13 @@
         <w:rPr>
           <w:color w:val="FFC000"/>
         </w:rPr>
-        <w:t xml:space="preserve"> Êtes-vous intéressés par un support pour étudier/enseigner les règles relatives aux documentations techniques ?</w:t>
+        <w:t xml:space="preserve"> </w:t>
+      </w:r>
+      <w:r>
+        <w:rPr>
+          <w:color w:val="FFC000"/>
+        </w:rPr>
+        <w:t>Est-ce qu'utiliser les ressources du projet comme exemple faciliterait l'enseignement de ces types de documents ? (documentations techniques, rapports, etc...) </w:t>
       </w:r>
     </w:p>
     <w:p>
@@ -578,13 +612,27 @@
         <w:rPr>
           <w:color w:val="00B0F0"/>
         </w:rPr>
-        <w:t xml:space="preserve"> GEII</w:t>
+        <w:t xml:space="preserve"> </w:t>
+      </w:r>
+      <w:proofErr w:type="spellStart"/>
+      <w:r>
+        <w:rPr>
+          <w:color w:val="00B0F0"/>
+        </w:rPr>
+        <w:t>GEII</w:t>
       </w:r>
       <w:r>
         <w:rPr>
           <w:color w:val="00B050"/>
         </w:rPr>
-        <w:t>+Autres départements ?</w:t>
+        <w:t>+Autres</w:t>
+      </w:r>
+      <w:proofErr w:type="spellEnd"/>
+      <w:r>
+        <w:rPr>
+          <w:color w:val="00B050"/>
+        </w:rPr>
+        <w:t xml:space="preserve"> départements ?</w:t>
       </w:r>
       <w:r>
         <w:rPr>
@@ -600,33 +648,35 @@
       </w:r>
       <w:r>
         <w:rPr>
+          <w:rFonts w:ascii="docs-Roboto" w:hAnsi="docs-Roboto"/>
+          <w:color w:val="202124"/>
+          <w:shd w:val="clear" w:color="auto" w:fill="F1F3F4"/>
+        </w:rPr>
+        <w:t xml:space="preserve"> </w:t>
+      </w:r>
+      <w:r>
+        <w:rPr>
           <w:color w:val="7030A0"/>
         </w:rPr>
-        <w:t>Est-ce qu’utiliser un support aiderait à la compréhension des cours théoriques ?</w:t>
+        <w:t>Est-ce qu’utiliser le plateau comme support aiderait à la compréhension des cours théoriques ? </w:t>
       </w:r>
       <w:r>
         <w:rPr>
           <w:color w:val="FFC000"/>
         </w:rPr>
-        <w:t xml:space="preserve"> </w:t>
+        <w:sym w:font="Wingdings" w:char="F0E0"/>
       </w:r>
       <w:r>
         <w:rPr>
           <w:color w:val="FFC000"/>
         </w:rPr>
-        <w:sym w:font="Wingdings" w:char="F0E0"/>
+        <w:t xml:space="preserve"> </w:t>
       </w:r>
       <w:r>
         <w:rPr>
           <w:color w:val="FFC000"/>
         </w:rPr>
-        <w:t xml:space="preserve"> Êtes-vous intéressés par un support pour étudier/enseigner </w:t>
-      </w:r>
-      <w:r>
-        <w:rPr>
-          <w:color w:val="FFC000"/>
-        </w:rPr>
-        <w:t>différents concepts ? (électromagnétisme, affiche publicitaire, gestion de projet, rédaction d’un rapport, etc…)</w:t>
+        <w:t>Est-ce qu’utiliser le plateau comme support faciliterait l'enseignement des cours théoriques ? </w:t>
       </w:r>
     </w:p>
     <w:p>
@@ -637,6 +687,100 @@
           <w:numId w:val="1"/>
         </w:numPr>
         <w:rPr>
+          <w:color w:val="FFC000"/>
+        </w:rPr>
+      </w:pPr>
+      <w:r>
+        <w:t>Mise en pratique</w:t>
+      </w:r>
+      <w:r>
+        <w:t xml:space="preserve"> </w:t>
+      </w:r>
+      <w:r>
+        <w:rPr>
+          <w:color w:val="00B0F0"/>
+        </w:rPr>
+        <w:sym w:font="Wingdings" w:char="F0E0"/>
+      </w:r>
+      <w:r>
+        <w:rPr>
+          <w:color w:val="00B0F0"/>
+        </w:rPr>
+        <w:t xml:space="preserve"> </w:t>
+      </w:r>
+      <w:proofErr w:type="spellStart"/>
+      <w:r>
+        <w:rPr>
+          <w:color w:val="00B0F0"/>
+        </w:rPr>
+        <w:t>GEII</w:t>
+      </w:r>
+      <w:r>
+        <w:rPr>
+          <w:color w:val="00B050"/>
+        </w:rPr>
+        <w:t>+Autres</w:t>
+      </w:r>
+      <w:proofErr w:type="spellEnd"/>
+      <w:r>
+        <w:rPr>
+          <w:color w:val="00B050"/>
+        </w:rPr>
+        <w:t xml:space="preserve"> départements ?</w:t>
+      </w:r>
+      <w:r>
+        <w:rPr>
+          <w:color w:val="00B050"/>
+        </w:rPr>
+        <w:t xml:space="preserve"> </w:t>
+      </w:r>
+      <w:r>
+        <w:rPr>
+          <w:color w:val="7030A0"/>
+        </w:rPr>
+        <w:sym w:font="Wingdings" w:char="F0E0"/>
+      </w:r>
+      <w:r>
+        <w:rPr>
+          <w:color w:val="7030A0"/>
+        </w:rPr>
+        <w:t>Est-ce que ça t'intéressait d'utiliser ce projet pour mettre en pratique ce que tu vois en cours ? (réaliser des outils de communication, gestion de projet et recherche et développement)</w:t>
+      </w:r>
+      <w:r>
+        <w:rPr>
+          <w:color w:val="7030A0"/>
+        </w:rPr>
+        <w:t xml:space="preserve"> </w:t>
+      </w:r>
+      <w:r>
+        <w:rPr>
+          <w:color w:val="FFC000"/>
+        </w:rPr>
+        <w:sym w:font="Wingdings" w:char="F0E0"/>
+      </w:r>
+      <w:r>
+        <w:rPr>
+          <w:rFonts w:ascii="docs-Roboto" w:hAnsi="docs-Roboto"/>
+          <w:color w:val="FFC000"/>
+          <w:shd w:val="clear" w:color="auto" w:fill="F1F3F4"/>
+        </w:rPr>
+        <w:t xml:space="preserve"> </w:t>
+      </w:r>
+      <w:r>
+        <w:rPr>
+          <w:color w:val="FFC000"/>
+        </w:rPr>
+        <w:t>Pensez-vous qu'utiliser ce projet permettrait aux étudiants de mettre en pratique ce qu'ils voient en cours ? (réaliser des outils de communication, gestion de projet et recherche et développement)</w:t>
+      </w:r>
+    </w:p>
+    <w:p>
+      <w:pPr>
+        <w:pStyle w:val="Paragraphedeliste"/>
+        <w:numPr>
+          <w:ilvl w:val="1"/>
+          <w:numId w:val="1"/>
+        </w:numPr>
+        <w:rPr>
           <w:color w:val="002060"/>
         </w:rPr>
       </w:pPr>
@@ -644,6 +788,7 @@
         <w:rPr>
           <w:color w:val="002060"/>
         </w:rPr>
+        <w:lastRenderedPageBreak/>
         <w:t>Amélioration</w:t>
       </w:r>
       <w:r>
@@ -662,68 +807,124 @@
         <w:rPr>
           <w:color w:val="00B0F0"/>
         </w:rPr>
-        <w:t xml:space="preserve"> GEII</w:t>
-      </w:r>
+        <w:t xml:space="preserve"> </w:t>
+      </w:r>
+      <w:proofErr w:type="spellStart"/>
       <w:r>
         <w:rPr>
           <w:color w:val="00B0F0"/>
         </w:rPr>
-        <w:t xml:space="preserve"> </w:t>
+        <w:t>GEII</w:t>
+      </w:r>
+      <w:r>
+        <w:rPr>
+          <w:color w:val="00B050"/>
+        </w:rPr>
+        <w:t>+Autres</w:t>
+      </w:r>
+      <w:proofErr w:type="spellEnd"/>
+      <w:r>
+        <w:rPr>
+          <w:color w:val="00B050"/>
+        </w:rPr>
+        <w:t xml:space="preserve"> départements ?</w:t>
       </w:r>
       <w:r>
         <w:rPr>
           <w:color w:val="7030A0"/>
         </w:rPr>
+        <w:t xml:space="preserve"> </w:t>
+      </w:r>
+      <w:r>
+        <w:rPr>
+          <w:color w:val="00B0F0"/>
+        </w:rPr>
+        <w:t xml:space="preserve"> </w:t>
+      </w:r>
+      <w:r>
+        <w:rPr>
+          <w:color w:val="7030A0"/>
+        </w:rPr>
         <w:sym w:font="Wingdings" w:char="F0E0"/>
       </w:r>
       <w:r>
         <w:rPr>
           <w:color w:val="7030A0"/>
         </w:rPr>
-        <w:t xml:space="preserve">Est-ce </w:t>
-      </w:r>
-      <w:r>
-        <w:rPr>
-          <w:color w:val="7030A0"/>
-        </w:rPr>
-        <w:t>qu</w:t>
-      </w:r>
-      <w:r>
-        <w:rPr>
-          <w:color w:val="7030A0"/>
-        </w:rPr>
-        <w:t>e travailler sur l’amélioration d’un produit comme celui-ci vous intéresserait</w:t>
-      </w:r>
-      <w:r>
-        <w:rPr>
-          <w:color w:val="7030A0"/>
-        </w:rPr>
-        <w:t> ?</w:t>
+        <w:t>Est-ce que travailler sur l'amélioration du projet dans sa globalité t'intéresserait ?</w:t>
       </w:r>
       <w:r>
         <w:rPr>
           <w:color w:val="FFC000"/>
         </w:rPr>
-        <w:t xml:space="preserve"> </w:t>
+        <w:sym w:font="Wingdings" w:char="F0E0"/>
       </w:r>
       <w:r>
         <w:rPr>
           <w:color w:val="FFC000"/>
         </w:rPr>
+        <w:t xml:space="preserve"> </w:t>
+      </w:r>
+      <w:r>
+        <w:rPr>
+          <w:color w:val="FFC000"/>
+        </w:rPr>
+        <w:t>Pensez-vous qu'une SAÉ axé sur l'étude et l'amélioration des divers aspects de notre projet serait intéressant pour les étudiants ?</w:t>
+      </w:r>
+    </w:p>
+    <w:p>
+      <w:pPr>
+        <w:pStyle w:val="Paragraphedeliste"/>
+        <w:ind w:left="1068"/>
+        <w:rPr>
+          <w:color w:val="FFC000"/>
+        </w:rPr>
+      </w:pPr>
+    </w:p>
+    <w:p>
+      <w:pPr>
+        <w:pStyle w:val="Paragraphedeliste"/>
+        <w:ind w:left="1068"/>
+      </w:pPr>
+      <w:r>
+        <w:t xml:space="preserve">Formulaire pour le quantitatif </w:t>
+      </w:r>
+      <w:r>
         <w:sym w:font="Wingdings" w:char="F0E0"/>
       </w:r>
       <w:r>
-        <w:rPr>
-          <w:color w:val="FFC000"/>
-        </w:rPr>
-        <w:t xml:space="preserve"> Êtes-vous intéressés par un support pour </w:t>
-      </w:r>
-      <w:r>
-        <w:rPr>
-          <w:color w:val="FFC000"/>
-        </w:rPr>
-        <w:t>explorer différentes solutions d’amélioration sur celui-ci ? (l’idée n’étant pas de noter le produit final mais le cheminement derrière la recherche d’amélioration)</w:t>
-      </w:r>
+        <w:t xml:space="preserve"> Étudiant + Enseignants</w:t>
+      </w:r>
+    </w:p>
+    <w:p>
+      <w:pPr>
+        <w:pStyle w:val="Paragraphedeliste"/>
+        <w:ind w:left="1068"/>
+      </w:pPr>
+      <w:r>
+        <w:t xml:space="preserve">Entretien pour la qualitatif </w:t>
+      </w:r>
+      <w:r>
+        <w:sym w:font="Wingdings" w:char="F0E0"/>
+      </w:r>
+      <w:r>
+        <w:t xml:space="preserve"> Chefs de département</w:t>
+      </w:r>
+    </w:p>
+    <w:p>
+      <w:pPr>
+        <w:pStyle w:val="Paragraphedeliste"/>
+        <w:ind w:left="1068"/>
+      </w:pPr>
+      <w:r>
+        <w:t>Langage :</w:t>
+      </w:r>
+    </w:p>
+    <w:p>
+      <w:pPr>
+        <w:pStyle w:val="Paragraphedeliste"/>
+        <w:ind w:left="1068"/>
+      </w:pPr>
     </w:p>
     <w:sectPr>
       <w:pgSz w:w="11906" w:h="16838"/>
@@ -1806,7 +2007,6 @@
   <w:style w:type="character" w:default="1" w:styleId="Policepardfaut">
     <w:name w:val="Default Paragraph Font"/>
     <w:uiPriority w:val="1"/>
-    <w:semiHidden/>
     <w:unhideWhenUsed/>
   </w:style>
   <w:style w:type="table" w:default="1" w:styleId="TableauNormal">

</xml_diff>